<commit_message>
small updates to the guide
</commit_message>
<xml_diff>
--- a/Git Guide.docx
+++ b/Git Guide.docx
@@ -2,7 +2,38 @@
 <file path=word/document.xml><?xml version="1.0" encoding="utf-8"?>
 <w:document xmlns:wpc="http://schemas.microsoft.com/office/word/2010/wordprocessingCanvas" xmlns:cx="http://schemas.microsoft.com/office/drawing/2014/chartex" xmlns:cx1="http://schemas.microsoft.com/office/drawing/2015/9/8/chartex" xmlns:cx2="http://schemas.microsoft.com/office/drawing/2015/10/21/chartex" xmlns:cx3="http://schemas.microsoft.com/office/drawing/2016/5/9/chartex" xmlns:cx4="http://schemas.microsoft.com/office/drawing/2016/5/10/chartex" xmlns:cx5="http://schemas.microsoft.com/office/drawing/2016/5/11/chartex" xmlns:cx6="http://schemas.microsoft.com/office/drawing/2016/5/12/chartex" xmlns:cx7="http://schemas.microsoft.com/office/drawing/2016/5/13/chartex" xmlns:cx8="http://schemas.microsoft.com/office/drawing/2016/5/14/chartex" xmlns:mc="http://schemas.openxmlformats.org/markup-compatibility/2006" xmlns:aink="http://schemas.microsoft.com/office/drawing/2016/ink" xmlns:am3d="http://schemas.microsoft.com/office/drawing/2017/model3d" xmlns:o="urn:schemas-microsoft-com:office:office" xmlns:oel="http://schemas.microsoft.com/office/2019/extlst" xmlns:r="http://schemas.openxmlformats.org/officeDocument/2006/relationships" xmlns:m="http://schemas.openxmlformats.org/officeDocument/2006/math" xmlns:v="urn:schemas-microsoft-com:vml" xmlns:wp14="http://schemas.microsoft.com/office/word/2010/wordprocessingDrawing" xmlns:wp="http://schemas.openxmlformats.org/drawingml/2006/wordprocessingDrawing" xmlns:w10="urn:schemas-microsoft-com:office:word" xmlns:w="http://schemas.openxmlformats.org/wordprocessingml/2006/main" xmlns:w14="http://schemas.microsoft.com/office/word/2010/wordml" xmlns:w15="http://schemas.microsoft.com/office/word/2012/wordml" xmlns:w16cex="http://schemas.microsoft.com/office/word/2018/wordml/cex" xmlns:w16cid="http://schemas.microsoft.com/office/word/2016/wordml/cid" xmlns:w16="http://schemas.microsoft.com/office/word/2018/wordml" xmlns:w16sdtdh="http://schemas.microsoft.com/office/word/2020/wordml/sdtdatahash" xmlns:w16se="http://schemas.microsoft.com/office/word/2015/wordml/symex" xmlns:wpg="http://schemas.microsoft.com/office/word/2010/wordprocessingGroup" xmlns:wpi="http://schemas.microsoft.com/office/word/2010/wordprocessingInk" xmlns:wne="http://schemas.microsoft.com/office/word/2006/wordml" xmlns:wps="http://schemas.microsoft.com/office/word/2010/wordprocessingShape" mc:Ignorable="w14 w15 w16se w16cid w16 w16cex w16sdtdh wp14">
   <w:body>
-    <w:p/>
+    <w:p>
+      <w:pPr>
+        <w:rPr>
+          <w:lang w:val="en-GB"/>
+        </w:rPr>
+      </w:pPr>
+      <w:r>
+        <w:rPr>
+          <w:lang w:val="en-GB"/>
+        </w:rPr>
+        <w:t>Add your contributers to t</w:t>
+      </w:r>
+      <w:r>
+        <w:rPr>
+          <w:lang w:val="en-GB"/>
+        </w:rPr>
+        <w:t>he GitHub repository, make sure you have an account and git is installed.</w:t>
+      </w:r>
+    </w:p>
+    <w:p>
+      <w:pPr>
+        <w:rPr>
+          <w:lang w:val="en-GB"/>
+        </w:rPr>
+      </w:pPr>
+      <w:r>
+        <w:rPr>
+          <w:lang w:val="en-GB"/>
+        </w:rPr>
+        <w:t>Start RStudio and follow these steps:</w:t>
+      </w:r>
+    </w:p>
     <w:p>
       <w:r>
         <w:rPr>
@@ -153,6 +184,9 @@
         </mc:AlternateContent>
       </w:r>
       <w:r>
+        <w:rPr>
+          <w:noProof/>
+        </w:rPr>
         <w:drawing>
           <wp:inline distT="0" distB="0" distL="0" distR="0" wp14:anchorId="58F5E1C0" wp14:editId="59B9146E">
             <wp:extent cx="5731510" cy="4008120"/>
@@ -190,6 +224,9 @@
         </w:drawing>
       </w:r>
       <w:r>
+        <w:rPr>
+          <w:noProof/>
+        </w:rPr>
         <w:drawing>
           <wp:inline distT="0" distB="0" distL="0" distR="0" wp14:anchorId="56D64143" wp14:editId="568CAB90">
             <wp:extent cx="5731510" cy="4142740"/>
@@ -310,6 +347,9 @@
         </mc:AlternateContent>
       </w:r>
       <w:r>
+        <w:rPr>
+          <w:noProof/>
+        </w:rPr>
         <w:drawing>
           <wp:inline distT="0" distB="0" distL="0" distR="0" wp14:anchorId="137A99F6" wp14:editId="12BFC1CD">
             <wp:extent cx="5731510" cy="4065905"/>
@@ -349,13 +389,8 @@
     </w:p>
     <w:p>
       <w:r>
-        <w:t xml:space="preserve">Copy this link </w:t>
-      </w:r>
-      <w:proofErr w:type="gramStart"/>
-      <w:r>
-        <w:t>here</w:t>
-      </w:r>
-      <w:proofErr w:type="gramEnd"/>
+        <w:t>Copy this link here</w:t>
+      </w:r>
     </w:p>
     <w:p>
       <w:hyperlink r:id="rId7" w:history="1">
@@ -369,15 +404,7 @@
     </w:p>
     <w:p>
       <w:r>
-        <w:t xml:space="preserve">And </w:t>
-      </w:r>
-      <w:proofErr w:type="gramStart"/>
-      <w:r>
-        <w:t>Select</w:t>
-      </w:r>
-      <w:proofErr w:type="gramEnd"/>
-      <w:r>
-        <w:t xml:space="preserve"> your local folder </w:t>
+        <w:t xml:space="preserve">And Select your local folder </w:t>
       </w:r>
     </w:p>
     <w:p>
@@ -463,6 +490,9 @@
         </mc:AlternateContent>
       </w:r>
       <w:r>
+        <w:rPr>
+          <w:noProof/>
+        </w:rPr>
         <w:drawing>
           <wp:inline distT="0" distB="0" distL="0" distR="0" wp14:anchorId="5859DD8D" wp14:editId="68C6FD59">
             <wp:extent cx="5731510" cy="5870575"/>
@@ -505,23 +535,7 @@
     </w:p>
     <w:p>
       <w:r>
-        <w:t xml:space="preserve">VSC is the git control thing -&gt; You can push (load files to </w:t>
-      </w:r>
-      <w:proofErr w:type="spellStart"/>
-      <w:r>
-        <w:t>Github</w:t>
-      </w:r>
-      <w:proofErr w:type="spellEnd"/>
-      <w:r>
-        <w:t xml:space="preserve">) and Pull (load filles from </w:t>
-      </w:r>
-      <w:proofErr w:type="spellStart"/>
-      <w:r>
-        <w:t>Github</w:t>
-      </w:r>
-      <w:proofErr w:type="spellEnd"/>
-      <w:r>
-        <w:t xml:space="preserve">) here. </w:t>
+        <w:t xml:space="preserve">VSC is the git control thing -&gt; You can push (load files to Github) and Pull (load filles from Github) here. </w:t>
       </w:r>
     </w:p>
     <w:p/>
@@ -689,6 +703,9 @@
         </mc:AlternateContent>
       </w:r>
       <w:r>
+        <w:rPr>
+          <w:noProof/>
+        </w:rPr>
         <w:drawing>
           <wp:inline distT="0" distB="0" distL="0" distR="0" wp14:anchorId="3E799D51" wp14:editId="4318394A">
             <wp:extent cx="5731510" cy="1743075"/>
@@ -814,6 +831,9 @@
         </mc:AlternateContent>
       </w:r>
       <w:r>
+        <w:rPr>
+          <w:noProof/>
+        </w:rPr>
         <w:drawing>
           <wp:inline distT="0" distB="0" distL="0" distR="0" wp14:anchorId="67375041" wp14:editId="047DB2E5">
             <wp:extent cx="5731510" cy="3171190"/>
@@ -945,7 +965,7 @@
                 <v:stroke joinstyle="miter"/>
                 <v:path gradientshapeok="t" o:connecttype="rect"/>
               </v:shapetype>
-              <v:shape id="Text Box 2" o:spid="_x0000_s1026" type="#_x0000_t202" style="position:absolute;margin-left:461.15pt;margin-top:25.2pt;width:24.15pt;height:25.95pt;z-index:251686912;visibility:visible;mso-wrap-style:square;mso-height-percent:0;mso-wrap-distance-left:9pt;mso-wrap-distance-top:0;mso-wrap-distance-right:9pt;mso-wrap-distance-bottom:0;mso-position-horizontal:absolute;mso-position-horizontal-relative:text;mso-position-vertical:absolute;mso-position-vertical-relative:text;mso-height-percent:0;mso-height-relative:margin;v-text-anchor:top" o:gfxdata="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" filled="f" strokeweight=".5pt">
+              <v:shape id="Text Box 2" o:spid="_x0000_s1026" type="#_x0000_t202" style="position:absolute;margin-left:461.15pt;margin-top:25.2pt;width:24.15pt;height:25.95pt;z-index:251686912;visibility:visible;mso-wrap-style:square;mso-height-percent:0;mso-wrap-distance-left:9pt;mso-wrap-distance-top:0;mso-wrap-distance-right:9pt;mso-wrap-distance-bottom:0;mso-position-horizontal:absolute;mso-position-horizontal-relative:text;mso-position-vertical:absolute;mso-position-vertical-relative:text;mso-height-percent:0;mso-height-relative:margin;v-text-anchor:top" o:gfxdata="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" filled="f" strokeweight=".5pt">
                 <v:textbox>
                   <w:txbxContent>
                     <w:p>
@@ -973,6 +993,11 @@
       </w:r>
     </w:p>
     <w:p>
+      <w:pPr>
+        <w:rPr>
+          <w:lang w:val="de-AT"/>
+        </w:rPr>
+      </w:pPr>
       <w:r>
         <w:rPr>
           <w:noProof/>
@@ -1046,7 +1071,7 @@
           </mc:Choice>
           <mc:Fallback>
             <w:pict>
-              <v:shape w14:anchorId="70044431" id="_x0000_s1027" type="#_x0000_t202" style="position:absolute;margin-left:456pt;margin-top:99.3pt;width:24.15pt;height:25.95pt;z-index:251684864;visibility:visible;mso-wrap-style:square;mso-height-percent:0;mso-wrap-distance-left:9pt;mso-wrap-distance-top:0;mso-wrap-distance-right:9pt;mso-wrap-distance-bottom:0;mso-position-horizontal:absolute;mso-position-horizontal-relative:text;mso-position-vertical:absolute;mso-position-vertical-relative:text;mso-height-percent:0;mso-height-relative:margin;v-text-anchor:top" o:gfxdata="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" filled="f" strokeweight=".5pt">
+              <v:shape w14:anchorId="70044431" id="_x0000_s1027" type="#_x0000_t202" style="position:absolute;margin-left:456pt;margin-top:99.3pt;width:24.15pt;height:25.95pt;z-index:251684864;visibility:visible;mso-wrap-style:square;mso-height-percent:0;mso-wrap-distance-left:9pt;mso-wrap-distance-top:0;mso-wrap-distance-right:9pt;mso-wrap-distance-bottom:0;mso-position-horizontal:absolute;mso-position-horizontal-relative:text;mso-position-vertical:absolute;mso-position-vertical-relative:text;mso-height-percent:0;mso-height-relative:margin;v-text-anchor:top" o:gfxdata="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" filled="f" strokeweight=".5pt">
                 <v:textbox>
                   <w:txbxContent>
                     <w:p>
@@ -1142,7 +1167,7 @@
           </mc:Choice>
           <mc:Fallback>
             <w:pict>
-              <v:shape w14:anchorId="4812D47C" id="_x0000_s1028" type="#_x0000_t202" style="position:absolute;margin-left:400.95pt;margin-top:48.75pt;width:24.15pt;height:25.95pt;z-index:251682816;visibility:visible;mso-wrap-style:square;mso-height-percent:0;mso-wrap-distance-left:9pt;mso-wrap-distance-top:0;mso-wrap-distance-right:9pt;mso-wrap-distance-bottom:0;mso-position-horizontal:absolute;mso-position-horizontal-relative:text;mso-position-vertical:absolute;mso-position-vertical-relative:text;mso-height-percent:0;mso-height-relative:margin;v-text-anchor:top" o:gfxdata="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" filled="f" strokeweight=".5pt">
+              <v:shape w14:anchorId="4812D47C" id="_x0000_s1028" type="#_x0000_t202" style="position:absolute;margin-left:400.95pt;margin-top:48.75pt;width:24.15pt;height:25.95pt;z-index:251682816;visibility:visible;mso-wrap-style:square;mso-height-percent:0;mso-wrap-distance-left:9pt;mso-wrap-distance-top:0;mso-wrap-distance-right:9pt;mso-wrap-distance-bottom:0;mso-position-horizontal:absolute;mso-position-horizontal-relative:text;mso-position-vertical:absolute;mso-position-vertical-relative:text;mso-height-percent:0;mso-height-relative:margin;v-text-anchor:top" o:gfxdata="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" filled="f" strokeweight=".5pt">
                 <v:textbox>
                   <w:txbxContent>
                     <w:p>
@@ -1238,7 +1263,7 @@
           </mc:Choice>
           <mc:Fallback>
             <w:pict>
-              <v:shape w14:anchorId="57FC513B" id="_x0000_s1029" type="#_x0000_t202" style="position:absolute;margin-left:15pt;margin-top:6.8pt;width:24.15pt;height:25.95pt;z-index:251680768;visibility:visible;mso-wrap-style:square;mso-height-percent:0;mso-wrap-distance-left:9pt;mso-wrap-distance-top:0;mso-wrap-distance-right:9pt;mso-wrap-distance-bottom:0;mso-position-horizontal:absolute;mso-position-horizontal-relative:text;mso-position-vertical:absolute;mso-position-vertical-relative:text;mso-height-percent:0;mso-height-relative:margin;v-text-anchor:top" o:gfxdata="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" filled="f" strokeweight=".5pt">
+              <v:shape w14:anchorId="57FC513B" id="_x0000_s1029" type="#_x0000_t202" style="position:absolute;margin-left:15pt;margin-top:6.8pt;width:24.15pt;height:25.95pt;z-index:251680768;visibility:visible;mso-wrap-style:square;mso-height-percent:0;mso-wrap-distance-left:9pt;mso-wrap-distance-top:0;mso-wrap-distance-right:9pt;mso-wrap-distance-bottom:0;mso-position-horizontal:absolute;mso-position-horizontal-relative:text;mso-position-vertical:absolute;mso-position-vertical-relative:text;mso-height-percent:0;mso-height-relative:margin;v-text-anchor:top" o:gfxdata="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" filled="f" strokeweight=".5pt">
                 <v:textbox>
                   <w:txbxContent>
                     <w:p>
@@ -1582,6 +1607,9 @@
         </mc:AlternateContent>
       </w:r>
       <w:r>
+        <w:rPr>
+          <w:noProof/>
+        </w:rPr>
         <w:drawing>
           <wp:inline distT="0" distB="0" distL="0" distR="0" wp14:anchorId="5DE72082" wp14:editId="59808209">
             <wp:extent cx="5731510" cy="4354830"/>
@@ -1619,6 +1647,82 @@
         </w:drawing>
       </w:r>
     </w:p>
+    <w:p>
+      <w:pPr>
+        <w:rPr>
+          <w:lang w:val="de-AT"/>
+        </w:rPr>
+      </w:pPr>
+    </w:p>
+    <w:p>
+      <w:pPr>
+        <w:rPr>
+          <w:sz w:val="50"/>
+          <w:szCs w:val="50"/>
+          <w:lang w:val="en-GB"/>
+        </w:rPr>
+      </w:pPr>
+      <w:r>
+        <w:rPr>
+          <w:sz w:val="50"/>
+          <w:szCs w:val="50"/>
+          <w:lang w:val="en-GB"/>
+        </w:rPr>
+        <w:t>Workflow once connected</w:t>
+      </w:r>
+    </w:p>
+    <w:p>
+      <w:pPr>
+        <w:rPr>
+          <w:lang w:val="en-GB"/>
+        </w:rPr>
+      </w:pPr>
+      <w:r>
+        <w:rPr>
+          <w:lang w:val="en-GB"/>
+        </w:rPr>
+        <w:t>Before continuing to work on t</w:t>
+      </w:r>
+      <w:r>
+        <w:rPr>
+          <w:lang w:val="en-GB"/>
+        </w:rPr>
+        <w:t xml:space="preserve">he project, make sure to pull the current version of the repository. </w:t>
+      </w:r>
+    </w:p>
+    <w:p>
+      <w:pPr>
+        <w:rPr>
+          <w:lang w:val="en-GB"/>
+        </w:rPr>
+      </w:pPr>
+      <w:r>
+        <w:rPr>
+          <w:lang w:val="en-GB"/>
+        </w:rPr>
+        <w:t>Then do the work and commit and push the code according to the doc, don’t forget to add comments so we know what you changed.</w:t>
+      </w:r>
+    </w:p>
+    <w:p>
+      <w:pPr>
+        <w:rPr>
+          <w:lang w:val="en-GB"/>
+        </w:rPr>
+      </w:pPr>
+    </w:p>
+    <w:p>
+      <w:pPr>
+        <w:rPr>
+          <w:lang w:val="en-GB"/>
+        </w:rPr>
+      </w:pPr>
+      <w:r>
+        <w:rPr>
+          <w:lang w:val="en-GB"/>
+        </w:rPr>
+        <w:t>We might set up a working and a main branch so we would first commit to the working branch and once we are sure about all the changes we can merge the branches into the main one.</w:t>
+      </w:r>
+    </w:p>
     <w:sectPr>
       <w:pgSz w:w="11906" w:h="16838"/>
       <w:pgMar w:top="1440" w:right="1440" w:bottom="1440" w:left="1440" w:header="708" w:footer="708" w:gutter="0"/>
@@ -1638,7 +1742,7 @@
         <w:kern w:val="2"/>
         <w:sz w:val="22"/>
         <w:szCs w:val="22"/>
-        <w:lang w:val="en-AT" w:eastAsia="en-US" w:bidi="ar-SA"/>
+        <w:lang w:eastAsia="en-US" w:bidi="ar-SA"/>
         <w14:ligatures w14:val="standardContextual"/>
       </w:rPr>
     </w:rPrDefault>

</xml_diff>

<commit_message>
added a data subfolder and organized everything
</commit_message>
<xml_diff>
--- a/Git Guide.docx
+++ b/Git Guide.docx
@@ -12,7 +12,19 @@
         <w:rPr>
           <w:lang w:val="en-GB"/>
         </w:rPr>
-        <w:t>Add your contributers to t</w:t>
+        <w:t>Add your contribut</w:t>
+      </w:r>
+      <w:r>
+        <w:rPr>
+          <w:lang w:val="en-GB"/>
+        </w:rPr>
+        <w:t>o</w:t>
+      </w:r>
+      <w:r>
+        <w:rPr>
+          <w:lang w:val="en-GB"/>
+        </w:rPr>
+        <w:t>rs to t</w:t>
       </w:r>
       <w:r>
         <w:rPr>
@@ -1668,8 +1680,18 @@
           <w:szCs w:val="50"/>
           <w:lang w:val="en-GB"/>
         </w:rPr>
-        <w:t>Workflow once connected</w:t>
-      </w:r>
+        <w:t xml:space="preserve">Workflow once </w:t>
+      </w:r>
+      <w:proofErr w:type="gramStart"/>
+      <w:r>
+        <w:rPr>
+          <w:sz w:val="50"/>
+          <w:szCs w:val="50"/>
+          <w:lang w:val="en-GB"/>
+        </w:rPr>
+        <w:t>connected</w:t>
+      </w:r>
+      <w:proofErr w:type="gramEnd"/>
     </w:p>
     <w:p>
       <w:pPr>
@@ -1720,7 +1742,21 @@
         <w:rPr>
           <w:lang w:val="en-GB"/>
         </w:rPr>
-        <w:t>We might set up a working and a main branch so we would first commit to the working branch and once we are sure about all the changes we can merge the branches into the main one.</w:t>
+        <w:t xml:space="preserve">We might set up a working and a main branch so we would first commit to the working branch and once we are sure about all the </w:t>
+      </w:r>
+      <w:proofErr w:type="gramStart"/>
+      <w:r>
+        <w:rPr>
+          <w:lang w:val="en-GB"/>
+        </w:rPr>
+        <w:t>changes</w:t>
+      </w:r>
+      <w:proofErr w:type="gramEnd"/>
+      <w:r>
+        <w:rPr>
+          <w:lang w:val="en-GB"/>
+        </w:rPr>
+        <w:t xml:space="preserve"> we can merge the branches into the main one.</w:t>
       </w:r>
     </w:p>
     <w:sectPr>

</xml_diff>